<commit_message>
committy committy commit commit
</commit_message>
<xml_diff>
--- a/hw1/hw1.docx
+++ b/hw1/hw1.docx
@@ -120,15 +120,7 @@
         </w:numPr>
       </w:pPr>
       <w:r>
-        <w:t xml:space="preserve">Euclidean distance would be better to use for grouping the boxes based on length to width ratio. This is because the square root of the squared difference of length and width values (the definition of Euclidean distance applied to this case) would always result in 0 if the box was </w:t>
-      </w:r>
-      <w:proofErr w:type="gramStart"/>
-      <w:r>
-        <w:t>square, yet</w:t>
-      </w:r>
-      <w:proofErr w:type="gramEnd"/>
-      <w:r>
-        <w:t xml:space="preserve"> would be greater as the ratio of length to the width (or vice-versa) increased.</w:t>
+        <w:t>Euclidean distance would be better to use for grouping the boxes based on length to width ratio. This is because the square root of the squared difference of length and width values (the definition of Euclidean distance applied to this case) would always result in 0 if the box was square, yet would be greater as the ratio of length to the width (or vice-versa) increased.</w:t>
       </w:r>
     </w:p>
     <w:p>
@@ -153,13 +145,1059 @@
         <w:pStyle w:val="ListParagraph"/>
         <w:numPr>
           <w:ilvl w:val="0"/>
-          <w:numId w:val="3"/>
-        </w:numPr>
+          <w:numId w:val="4"/>
+        </w:numPr>
+      </w:pPr>
+      <w:r>
+        <w:t>Passenger</w:t>
+      </w:r>
+      <w:r>
+        <w:t xml:space="preserve"> </w:t>
+      </w:r>
+      <w:r>
+        <w:t>ID,</w:t>
+      </w:r>
+      <w:r>
+        <w:t xml:space="preserve"> ticket class, sex, name, age, number of siblings and spouses, number of parents and children, ticket number, fare cost, cabin number, port of embarkation </w:t>
+      </w:r>
+    </w:p>
+    <w:p>
+      <w:pPr>
+        <w:pStyle w:val="ListParagraph"/>
+        <w:numPr>
+          <w:ilvl w:val="0"/>
+          <w:numId w:val="4"/>
+        </w:numPr>
+      </w:pPr>
+      <w:r>
+        <w:t>Sex, name, cabin number, port of embarkation, passenger ID, ticket class</w:t>
+      </w:r>
+    </w:p>
+    <w:p>
+      <w:pPr>
+        <w:pStyle w:val="ListParagraph"/>
+        <w:numPr>
+          <w:ilvl w:val="0"/>
+          <w:numId w:val="4"/>
+        </w:numPr>
+      </w:pPr>
+      <w:r>
+        <w:t>Age, number of siblings and spouses, number of parents and children, fare cost</w:t>
+      </w:r>
+    </w:p>
+    <w:p>
+      <w:pPr>
+        <w:pStyle w:val="ListParagraph"/>
+        <w:numPr>
+          <w:ilvl w:val="0"/>
+          <w:numId w:val="4"/>
+        </w:numPr>
+      </w:pPr>
+      <w:r>
+        <w:t>Ticket number</w:t>
+      </w:r>
+    </w:p>
+    <w:p>
+      <w:pPr>
+        <w:pStyle w:val="ListParagraph"/>
+        <w:numPr>
+          <w:ilvl w:val="0"/>
+          <w:numId w:val="4"/>
+        </w:numPr>
+      </w:pPr>
+      <w:r>
+        <w:t>Age, cabin number</w:t>
+      </w:r>
+    </w:p>
+    <w:p>
+      <w:pPr>
+        <w:pStyle w:val="ListParagraph"/>
+        <w:numPr>
+          <w:ilvl w:val="0"/>
+          <w:numId w:val="4"/>
+        </w:numPr>
+      </w:pPr>
+    </w:p>
+    <w:tbl>
+      <w:tblPr>
+        <w:tblStyle w:val="TableGrid"/>
+        <w:tblW w:w="0" w:type="auto"/>
+        <w:tblInd w:w="720" w:type="dxa"/>
+        <w:tblLook w:val="04A0" w:firstRow="1" w:lastRow="0" w:firstColumn="1" w:lastColumn="0" w:noHBand="0" w:noVBand="1"/>
+      </w:tblPr>
+      <w:tblGrid>
+        <w:gridCol w:w="4337"/>
+        <w:gridCol w:w="4293"/>
+      </w:tblGrid>
+      <w:tr>
+        <w:tc>
+          <w:tcPr>
+            <w:tcW w:w="4337" w:type="dxa"/>
+          </w:tcPr>
+          <w:p>
+            <w:pPr>
+              <w:pStyle w:val="ListParagraph"/>
+              <w:ind w:left="0"/>
+            </w:pPr>
+            <w:r>
+              <w:t>Passenger ID</w:t>
+            </w:r>
+          </w:p>
+        </w:tc>
+        <w:tc>
+          <w:tcPr>
+            <w:tcW w:w="4293" w:type="dxa"/>
+          </w:tcPr>
+          <w:p>
+            <w:pPr>
+              <w:pStyle w:val="ListParagraph"/>
+              <w:ind w:left="0"/>
+            </w:pPr>
+            <w:r>
+              <w:t>Integer</w:t>
+            </w:r>
+          </w:p>
+        </w:tc>
+      </w:tr>
+      <w:tr>
+        <w:tc>
+          <w:tcPr>
+            <w:tcW w:w="4337" w:type="dxa"/>
+          </w:tcPr>
+          <w:p>
+            <w:pPr>
+              <w:pStyle w:val="ListParagraph"/>
+              <w:ind w:left="0"/>
+            </w:pPr>
+            <w:r>
+              <w:t>Ticket class</w:t>
+            </w:r>
+          </w:p>
+        </w:tc>
+        <w:tc>
+          <w:tcPr>
+            <w:tcW w:w="4293" w:type="dxa"/>
+          </w:tcPr>
+          <w:p>
+            <w:pPr>
+              <w:pStyle w:val="ListParagraph"/>
+              <w:ind w:left="0"/>
+            </w:pPr>
+            <w:r>
+              <w:t>Integer</w:t>
+            </w:r>
+          </w:p>
+        </w:tc>
+      </w:tr>
+      <w:tr>
+        <w:tc>
+          <w:tcPr>
+            <w:tcW w:w="4337" w:type="dxa"/>
+          </w:tcPr>
+          <w:p>
+            <w:pPr>
+              <w:pStyle w:val="ListParagraph"/>
+              <w:ind w:left="0"/>
+            </w:pPr>
+            <w:r>
+              <w:t>Sex</w:t>
+            </w:r>
+          </w:p>
+        </w:tc>
+        <w:tc>
+          <w:tcPr>
+            <w:tcW w:w="4293" w:type="dxa"/>
+          </w:tcPr>
+          <w:p>
+            <w:pPr>
+              <w:pStyle w:val="ListParagraph"/>
+              <w:ind w:left="0"/>
+            </w:pPr>
+            <w:r>
+              <w:t>String</w:t>
+            </w:r>
+          </w:p>
+        </w:tc>
+      </w:tr>
+      <w:tr>
+        <w:tc>
+          <w:tcPr>
+            <w:tcW w:w="4337" w:type="dxa"/>
+          </w:tcPr>
+          <w:p>
+            <w:pPr>
+              <w:pStyle w:val="ListParagraph"/>
+              <w:ind w:left="0"/>
+            </w:pPr>
+            <w:r>
+              <w:t>Name</w:t>
+            </w:r>
+          </w:p>
+        </w:tc>
+        <w:tc>
+          <w:tcPr>
+            <w:tcW w:w="4293" w:type="dxa"/>
+          </w:tcPr>
+          <w:p>
+            <w:pPr>
+              <w:pStyle w:val="ListParagraph"/>
+              <w:ind w:left="0"/>
+            </w:pPr>
+            <w:r>
+              <w:t>String</w:t>
+            </w:r>
+          </w:p>
+        </w:tc>
+      </w:tr>
+      <w:tr>
+        <w:tc>
+          <w:tcPr>
+            <w:tcW w:w="4337" w:type="dxa"/>
+          </w:tcPr>
+          <w:p>
+            <w:pPr>
+              <w:pStyle w:val="ListParagraph"/>
+              <w:ind w:left="0"/>
+            </w:pPr>
+            <w:r>
+              <w:t>Age</w:t>
+            </w:r>
+          </w:p>
+        </w:tc>
+        <w:tc>
+          <w:tcPr>
+            <w:tcW w:w="4293" w:type="dxa"/>
+          </w:tcPr>
+          <w:p>
+            <w:pPr>
+              <w:pStyle w:val="ListParagraph"/>
+              <w:ind w:left="0"/>
+            </w:pPr>
+            <w:r>
+              <w:t>Decimal</w:t>
+            </w:r>
+          </w:p>
+        </w:tc>
+      </w:tr>
+      <w:tr>
+        <w:tc>
+          <w:tcPr>
+            <w:tcW w:w="4337" w:type="dxa"/>
+          </w:tcPr>
+          <w:p>
+            <w:pPr>
+              <w:pStyle w:val="ListParagraph"/>
+              <w:ind w:left="0"/>
+            </w:pPr>
+            <w:r>
+              <w:t># siblings and spouses</w:t>
+            </w:r>
+          </w:p>
+        </w:tc>
+        <w:tc>
+          <w:tcPr>
+            <w:tcW w:w="4293" w:type="dxa"/>
+          </w:tcPr>
+          <w:p>
+            <w:pPr>
+              <w:pStyle w:val="ListParagraph"/>
+              <w:ind w:left="0"/>
+            </w:pPr>
+            <w:r>
+              <w:t>Integer</w:t>
+            </w:r>
+          </w:p>
+        </w:tc>
+      </w:tr>
+      <w:tr>
+        <w:tc>
+          <w:tcPr>
+            <w:tcW w:w="4337" w:type="dxa"/>
+          </w:tcPr>
+          <w:p>
+            <w:pPr>
+              <w:pStyle w:val="ListParagraph"/>
+              <w:ind w:left="0"/>
+            </w:pPr>
+            <w:r>
+              <w:t># of parents and children</w:t>
+            </w:r>
+          </w:p>
+        </w:tc>
+        <w:tc>
+          <w:tcPr>
+            <w:tcW w:w="4293" w:type="dxa"/>
+          </w:tcPr>
+          <w:p>
+            <w:pPr>
+              <w:pStyle w:val="ListParagraph"/>
+              <w:ind w:left="0"/>
+            </w:pPr>
+            <w:r>
+              <w:t>Integer</w:t>
+            </w:r>
+          </w:p>
+        </w:tc>
+      </w:tr>
+      <w:tr>
+        <w:tc>
+          <w:tcPr>
+            <w:tcW w:w="4337" w:type="dxa"/>
+          </w:tcPr>
+          <w:p>
+            <w:pPr>
+              <w:pStyle w:val="ListParagraph"/>
+              <w:ind w:left="0"/>
+            </w:pPr>
+            <w:r>
+              <w:t>Ticket number</w:t>
+            </w:r>
+          </w:p>
+        </w:tc>
+        <w:tc>
+          <w:tcPr>
+            <w:tcW w:w="4293" w:type="dxa"/>
+          </w:tcPr>
+          <w:p>
+            <w:pPr>
+              <w:pStyle w:val="ListParagraph"/>
+              <w:ind w:left="0"/>
+            </w:pPr>
+            <w:r>
+              <w:t>String</w:t>
+            </w:r>
+          </w:p>
+        </w:tc>
+      </w:tr>
+      <w:tr>
+        <w:tc>
+          <w:tcPr>
+            <w:tcW w:w="4337" w:type="dxa"/>
+          </w:tcPr>
+          <w:p>
+            <w:pPr>
+              <w:pStyle w:val="ListParagraph"/>
+              <w:ind w:left="0"/>
+            </w:pPr>
+            <w:r>
+              <w:t>Fare cost</w:t>
+            </w:r>
+          </w:p>
+        </w:tc>
+        <w:tc>
+          <w:tcPr>
+            <w:tcW w:w="4293" w:type="dxa"/>
+          </w:tcPr>
+          <w:p>
+            <w:pPr>
+              <w:pStyle w:val="ListParagraph"/>
+              <w:ind w:left="0"/>
+            </w:pPr>
+            <w:r>
+              <w:t>Decimal</w:t>
+            </w:r>
+          </w:p>
+        </w:tc>
+      </w:tr>
+      <w:tr>
+        <w:tc>
+          <w:tcPr>
+            <w:tcW w:w="4337" w:type="dxa"/>
+          </w:tcPr>
+          <w:p>
+            <w:pPr>
+              <w:pStyle w:val="ListParagraph"/>
+              <w:ind w:left="0"/>
+            </w:pPr>
+            <w:r>
+              <w:t>Cabin number</w:t>
+            </w:r>
+          </w:p>
+        </w:tc>
+        <w:tc>
+          <w:tcPr>
+            <w:tcW w:w="4293" w:type="dxa"/>
+          </w:tcPr>
+          <w:p>
+            <w:pPr>
+              <w:pStyle w:val="ListParagraph"/>
+              <w:ind w:left="0"/>
+            </w:pPr>
+            <w:r>
+              <w:t>string</w:t>
+            </w:r>
+          </w:p>
+        </w:tc>
+      </w:tr>
+      <w:tr>
+        <w:tc>
+          <w:tcPr>
+            <w:tcW w:w="4337" w:type="dxa"/>
+          </w:tcPr>
+          <w:p>
+            <w:pPr>
+              <w:pStyle w:val="ListParagraph"/>
+              <w:ind w:left="0"/>
+            </w:pPr>
+            <w:r>
+              <w:t>Port of embarkation</w:t>
+            </w:r>
+          </w:p>
+        </w:tc>
+        <w:tc>
+          <w:tcPr>
+            <w:tcW w:w="4293" w:type="dxa"/>
+          </w:tcPr>
+          <w:p>
+            <w:pPr>
+              <w:pStyle w:val="ListParagraph"/>
+              <w:ind w:left="0"/>
+            </w:pPr>
+            <w:r>
+              <w:t>string</w:t>
+            </w:r>
+          </w:p>
+        </w:tc>
+      </w:tr>
+    </w:tbl>
+    <w:p>
+      <w:pPr>
+        <w:pStyle w:val="ListParagraph"/>
+        <w:numPr>
+          <w:ilvl w:val="0"/>
+          <w:numId w:val="4"/>
+        </w:numPr>
+        <w:tabs>
+          <w:tab w:val="left" w:pos="2020"/>
+        </w:tabs>
+      </w:pPr>
+      <w:r>
+        <w:rPr>
+          <w:noProof/>
+        </w:rPr>
+        <w:lastRenderedPageBreak/>
+        <w:drawing>
+          <wp:inline distT="0" distB="0" distL="0" distR="0" wp14:anchorId="181D8B5A" wp14:editId="49D7A3D2">
+            <wp:extent cx="5363633" cy="2980267"/>
+            <wp:effectExtent l="0" t="0" r="8890" b="0"/>
+            <wp:docPr id="1" name="Picture 1"/>
+            <wp:cNvGraphicFramePr>
+              <a:graphicFrameLocks xmlns:a="http://schemas.openxmlformats.org/drawingml/2006/main" noChangeAspect="1"/>
+            </wp:cNvGraphicFramePr>
+            <a:graphic xmlns:a="http://schemas.openxmlformats.org/drawingml/2006/main">
+              <a:graphicData uri="http://schemas.openxmlformats.org/drawingml/2006/picture">
+                <pic:pic xmlns:pic="http://schemas.openxmlformats.org/drawingml/2006/picture">
+                  <pic:nvPicPr>
+                    <pic:cNvPr id="1" name="q7.JPG"/>
+                    <pic:cNvPicPr/>
+                  </pic:nvPicPr>
+                  <pic:blipFill>
+                    <a:blip r:embed="rId5">
+                      <a:extLst>
+                        <a:ext uri="{28A0092B-C50C-407E-A947-70E740481C1C}">
+                          <a14:useLocalDpi xmlns:a14="http://schemas.microsoft.com/office/drawing/2010/main" val="0"/>
+                        </a:ext>
+                      </a:extLst>
+                    </a:blip>
+                    <a:stretch>
+                      <a:fillRect/>
+                    </a:stretch>
+                  </pic:blipFill>
+                  <pic:spPr>
+                    <a:xfrm>
+                      <a:off x="0" y="0"/>
+                      <a:ext cx="5363633" cy="2980267"/>
+                    </a:xfrm>
+                    <a:prstGeom prst="rect">
+                      <a:avLst/>
+                    </a:prstGeom>
+                  </pic:spPr>
+                </pic:pic>
+              </a:graphicData>
+            </a:graphic>
+          </wp:inline>
+        </w:drawing>
+      </w:r>
+    </w:p>
+    <w:p>
+      <w:pPr>
+        <w:pStyle w:val="ListParagraph"/>
+        <w:numPr>
+          <w:ilvl w:val="0"/>
+          <w:numId w:val="4"/>
+        </w:numPr>
+        <w:tabs>
+          <w:tab w:val="left" w:pos="2020"/>
+        </w:tabs>
+      </w:pPr>
+      <w:r>
+        <w:rPr>
+          <w:noProof/>
+        </w:rPr>
+        <w:drawing>
+          <wp:inline distT="0" distB="0" distL="0" distR="0" wp14:anchorId="2D971BB7" wp14:editId="1A066D9F">
+            <wp:extent cx="4737100" cy="948267"/>
+            <wp:effectExtent l="0" t="0" r="6350" b="4445"/>
+            <wp:docPr id="2" name="Picture 2"/>
+            <wp:cNvGraphicFramePr>
+              <a:graphicFrameLocks xmlns:a="http://schemas.openxmlformats.org/drawingml/2006/main" noChangeAspect="1"/>
+            </wp:cNvGraphicFramePr>
+            <a:graphic xmlns:a="http://schemas.openxmlformats.org/drawingml/2006/main">
+              <a:graphicData uri="http://schemas.openxmlformats.org/drawingml/2006/picture">
+                <pic:pic xmlns:pic="http://schemas.openxmlformats.org/drawingml/2006/picture">
+                  <pic:nvPicPr>
+                    <pic:cNvPr id="2" name="q8.JPG"/>
+                    <pic:cNvPicPr/>
+                  </pic:nvPicPr>
+                  <pic:blipFill>
+                    <a:blip r:embed="rId6">
+                      <a:extLst>
+                        <a:ext uri="{28A0092B-C50C-407E-A947-70E740481C1C}">
+                          <a14:useLocalDpi xmlns:a14="http://schemas.microsoft.com/office/drawing/2010/main" val="0"/>
+                        </a:ext>
+                      </a:extLst>
+                    </a:blip>
+                    <a:stretch>
+                      <a:fillRect/>
+                    </a:stretch>
+                  </pic:blipFill>
+                  <pic:spPr>
+                    <a:xfrm>
+                      <a:off x="0" y="0"/>
+                      <a:ext cx="4737100" cy="948267"/>
+                    </a:xfrm>
+                    <a:prstGeom prst="rect">
+                      <a:avLst/>
+                    </a:prstGeom>
+                  </pic:spPr>
+                </pic:pic>
+              </a:graphicData>
+            </a:graphic>
+          </wp:inline>
+        </w:drawing>
+      </w:r>
+    </w:p>
+    <w:p>
+      <w:pPr>
+        <w:pStyle w:val="ListParagraph"/>
+        <w:numPr>
+          <w:ilvl w:val="0"/>
+          <w:numId w:val="4"/>
+        </w:numPr>
+        <w:tabs>
+          <w:tab w:val="left" w:pos="2020"/>
+        </w:tabs>
+      </w:pPr>
+      <w:r>
+        <w:rPr>
+          <w:noProof/>
+        </w:rPr>
+        <w:drawing>
+          <wp:inline distT="0" distB="0" distL="0" distR="0" wp14:anchorId="1C77C2CF" wp14:editId="2644A12F">
+            <wp:extent cx="1502410" cy="668655"/>
+            <wp:effectExtent l="0" t="0" r="2540" b="0"/>
+            <wp:docPr id="3" name="Picture 3"/>
+            <wp:cNvGraphicFramePr>
+              <a:graphicFrameLocks xmlns:a="http://schemas.openxmlformats.org/drawingml/2006/main" noChangeAspect="1"/>
+            </wp:cNvGraphicFramePr>
+            <a:graphic xmlns:a="http://schemas.openxmlformats.org/drawingml/2006/main">
+              <a:graphicData uri="http://schemas.openxmlformats.org/drawingml/2006/picture">
+                <pic:pic xmlns:pic="http://schemas.openxmlformats.org/drawingml/2006/picture">
+                  <pic:nvPicPr>
+                    <pic:cNvPr id="3" name="q9.JPG"/>
+                    <pic:cNvPicPr/>
+                  </pic:nvPicPr>
+                  <pic:blipFill>
+                    <a:blip r:embed="rId7">
+                      <a:extLst>
+                        <a:ext uri="{28A0092B-C50C-407E-A947-70E740481C1C}">
+                          <a14:useLocalDpi xmlns:a14="http://schemas.microsoft.com/office/drawing/2010/main" val="0"/>
+                        </a:ext>
+                      </a:extLst>
+                    </a:blip>
+                    <a:stretch>
+                      <a:fillRect/>
+                    </a:stretch>
+                  </pic:blipFill>
+                  <pic:spPr>
+                    <a:xfrm>
+                      <a:off x="0" y="0"/>
+                      <a:ext cx="1502410" cy="668655"/>
+                    </a:xfrm>
+                    <a:prstGeom prst="rect">
+                      <a:avLst/>
+                    </a:prstGeom>
+                  </pic:spPr>
+                </pic:pic>
+              </a:graphicData>
+            </a:graphic>
+          </wp:inline>
+        </w:drawing>
+      </w:r>
+      <w:r>
+        <w:br/>
+      </w:r>
+      <w:r>
+        <w:br/>
+        <w:t xml:space="preserve">The correlation between </w:t>
+      </w:r>
+      <w:proofErr w:type="spellStart"/>
+      <w:r>
+        <w:t>Pclass</w:t>
+      </w:r>
+      <w:proofErr w:type="spellEnd"/>
+      <w:r>
+        <w:t xml:space="preserve"> 1 and survival rate is &lt; 50%, so I will not include it in the predictive model.</w:t>
+      </w:r>
+      <w:r>
+        <w:br/>
+      </w:r>
+    </w:p>
+    <w:p>
+      <w:pPr>
+        <w:pStyle w:val="ListParagraph"/>
+        <w:numPr>
+          <w:ilvl w:val="0"/>
+          <w:numId w:val="4"/>
+        </w:numPr>
+        <w:tabs>
+          <w:tab w:val="left" w:pos="2020"/>
+        </w:tabs>
+      </w:pPr>
+      <w:r>
+        <w:rPr>
+          <w:noProof/>
+        </w:rPr>
+        <w:drawing>
+          <wp:inline distT="0" distB="0" distL="0" distR="0" wp14:anchorId="24495FC3" wp14:editId="3524E6C8">
+            <wp:extent cx="1443567" cy="491067"/>
+            <wp:effectExtent l="0" t="0" r="4445" b="4445"/>
+            <wp:docPr id="5" name="Picture 5"/>
+            <wp:cNvGraphicFramePr>
+              <a:graphicFrameLocks xmlns:a="http://schemas.openxmlformats.org/drawingml/2006/main" noChangeAspect="1"/>
+            </wp:cNvGraphicFramePr>
+            <a:graphic xmlns:a="http://schemas.openxmlformats.org/drawingml/2006/main">
+              <a:graphicData uri="http://schemas.openxmlformats.org/drawingml/2006/picture">
+                <pic:pic xmlns:pic="http://schemas.openxmlformats.org/drawingml/2006/picture">
+                  <pic:nvPicPr>
+                    <pic:cNvPr id="5" name="q10.JPG"/>
+                    <pic:cNvPicPr/>
+                  </pic:nvPicPr>
+                  <pic:blipFill>
+                    <a:blip r:embed="rId8">
+                      <a:extLst>
+                        <a:ext uri="{28A0092B-C50C-407E-A947-70E740481C1C}">
+                          <a14:useLocalDpi xmlns:a14="http://schemas.microsoft.com/office/drawing/2010/main" val="0"/>
+                        </a:ext>
+                      </a:extLst>
+                    </a:blip>
+                    <a:stretch>
+                      <a:fillRect/>
+                    </a:stretch>
+                  </pic:blipFill>
+                  <pic:spPr>
+                    <a:xfrm>
+                      <a:off x="0" y="0"/>
+                      <a:ext cx="1443567" cy="491067"/>
+                    </a:xfrm>
+                    <a:prstGeom prst="rect">
+                      <a:avLst/>
+                    </a:prstGeom>
+                  </pic:spPr>
+                </pic:pic>
+              </a:graphicData>
+            </a:graphic>
+          </wp:inline>
+        </w:drawing>
+      </w:r>
+      <w:r>
+        <w:br/>
+      </w:r>
+      <w:r>
+        <w:br/>
+        <w:t>Yes, women are more likely to have survived.</w:t>
+      </w:r>
+    </w:p>
+    <w:p>
+      <w:pPr>
+        <w:pStyle w:val="ListParagraph"/>
+        <w:numPr>
+          <w:ilvl w:val="0"/>
+          <w:numId w:val="4"/>
+        </w:numPr>
+        <w:tabs>
+          <w:tab w:val="left" w:pos="2020"/>
+        </w:tabs>
+      </w:pPr>
+    </w:p>
+    <w:p>
+      <w:pPr>
+        <w:pStyle w:val="ListParagraph"/>
+        <w:numPr>
+          <w:ilvl w:val="1"/>
+          <w:numId w:val="4"/>
+        </w:numPr>
+        <w:tabs>
+          <w:tab w:val="left" w:pos="2020"/>
+        </w:tabs>
+      </w:pPr>
+      <w:r>
+        <w:t xml:space="preserve">Relatively, </w:t>
+      </w:r>
+      <w:proofErr w:type="gramStart"/>
+      <w:r>
+        <w:t>yes</w:t>
+      </w:r>
+      <w:proofErr w:type="gramEnd"/>
+      <w:r>
+        <w:t xml:space="preserve"> they did. They had the highest survival rate of anyone under 15.</w:t>
+      </w:r>
+    </w:p>
+    <w:p>
+      <w:pPr>
+        <w:pStyle w:val="ListParagraph"/>
+        <w:numPr>
+          <w:ilvl w:val="1"/>
+          <w:numId w:val="4"/>
+        </w:numPr>
+        <w:tabs>
+          <w:tab w:val="left" w:pos="2020"/>
+        </w:tabs>
+      </w:pPr>
+      <w:r>
+        <w:t>Yes</w:t>
+      </w:r>
+    </w:p>
+    <w:p>
+      <w:pPr>
+        <w:pStyle w:val="ListParagraph"/>
+        <w:numPr>
+          <w:ilvl w:val="1"/>
+          <w:numId w:val="4"/>
+        </w:numPr>
+        <w:tabs>
+          <w:tab w:val="left" w:pos="2020"/>
+        </w:tabs>
+      </w:pPr>
+      <w:r>
+        <w:t>Yes</w:t>
+      </w:r>
+    </w:p>
+    <w:p>
+      <w:pPr>
+        <w:pStyle w:val="ListParagraph"/>
+        <w:numPr>
+          <w:ilvl w:val="1"/>
+          <w:numId w:val="4"/>
+        </w:numPr>
+        <w:tabs>
+          <w:tab w:val="left" w:pos="2020"/>
+        </w:tabs>
+      </w:pPr>
+      <w:r>
+        <w:t>Yes</w:t>
+      </w:r>
+    </w:p>
+    <w:p>
+      <w:pPr>
+        <w:pStyle w:val="ListParagraph"/>
+        <w:numPr>
+          <w:ilvl w:val="1"/>
+          <w:numId w:val="4"/>
+        </w:numPr>
+        <w:tabs>
+          <w:tab w:val="left" w:pos="2020"/>
+        </w:tabs>
+      </w:pPr>
+      <w:r>
+        <w:t>Yes</w:t>
+      </w:r>
+    </w:p>
+    <w:p>
+      <w:pPr>
+        <w:pStyle w:val="ListParagraph"/>
+        <w:numPr>
+          <w:ilvl w:val="0"/>
+          <w:numId w:val="4"/>
+        </w:numPr>
+        <w:tabs>
+          <w:tab w:val="left" w:pos="2020"/>
+        </w:tabs>
+      </w:pPr>
+      <w:r>
+        <w:rPr>
+          <w:noProof/>
+        </w:rPr>
+        <w:lastRenderedPageBreak/>
+        <w:drawing>
+          <wp:inline distT="0" distB="0" distL="0" distR="0" wp14:anchorId="208639AF" wp14:editId="38EA978F">
+            <wp:extent cx="5943600" cy="6714490"/>
+            <wp:effectExtent l="0" t="0" r="0" b="0"/>
+            <wp:docPr id="6" name="Picture 6"/>
+            <wp:cNvGraphicFramePr>
+              <a:graphicFrameLocks xmlns:a="http://schemas.openxmlformats.org/drawingml/2006/main" noChangeAspect="1"/>
+            </wp:cNvGraphicFramePr>
+            <a:graphic xmlns:a="http://schemas.openxmlformats.org/drawingml/2006/main">
+              <a:graphicData uri="http://schemas.openxmlformats.org/drawingml/2006/picture">
+                <pic:pic xmlns:pic="http://schemas.openxmlformats.org/drawingml/2006/picture">
+                  <pic:nvPicPr>
+                    <pic:cNvPr id="6" name="q12.JPG"/>
+                    <pic:cNvPicPr/>
+                  </pic:nvPicPr>
+                  <pic:blipFill>
+                    <a:blip r:embed="rId9" cstate="print">
+                      <a:extLst>
+                        <a:ext uri="{28A0092B-C50C-407E-A947-70E740481C1C}">
+                          <a14:useLocalDpi xmlns:a14="http://schemas.microsoft.com/office/drawing/2010/main" val="0"/>
+                        </a:ext>
+                      </a:extLst>
+                    </a:blip>
+                    <a:stretch>
+                      <a:fillRect/>
+                    </a:stretch>
+                  </pic:blipFill>
+                  <pic:spPr>
+                    <a:xfrm>
+                      <a:off x="0" y="0"/>
+                      <a:ext cx="5943600" cy="6714490"/>
+                    </a:xfrm>
+                    <a:prstGeom prst="rect">
+                      <a:avLst/>
+                    </a:prstGeom>
+                  </pic:spPr>
+                </pic:pic>
+              </a:graphicData>
+            </a:graphic>
+          </wp:inline>
+        </w:drawing>
+      </w:r>
+    </w:p>
+    <w:p>
+      <w:pPr>
+        <w:pStyle w:val="ListParagraph"/>
+        <w:numPr>
+          <w:ilvl w:val="1"/>
+          <w:numId w:val="4"/>
+        </w:numPr>
+        <w:tabs>
+          <w:tab w:val="left" w:pos="2020"/>
+        </w:tabs>
+      </w:pPr>
+      <w:r>
+        <w:t xml:space="preserve">Yes, </w:t>
+      </w:r>
+      <w:proofErr w:type="spellStart"/>
+      <w:r>
+        <w:t>Pclass</w:t>
+      </w:r>
+      <w:proofErr w:type="spellEnd"/>
+      <w:r>
+        <w:t xml:space="preserve"> = 3 had the most passengers and most did not survive.</w:t>
+      </w:r>
+    </w:p>
+    <w:p>
+      <w:pPr>
+        <w:pStyle w:val="ListParagraph"/>
+        <w:numPr>
+          <w:ilvl w:val="1"/>
+          <w:numId w:val="4"/>
+        </w:numPr>
+        <w:tabs>
+          <w:tab w:val="left" w:pos="2020"/>
+        </w:tabs>
+      </w:pPr>
+      <w:r>
+        <w:t xml:space="preserve">All infants survived in </w:t>
+      </w:r>
+      <w:proofErr w:type="spellStart"/>
+      <w:r>
+        <w:t>Pclass</w:t>
+      </w:r>
+      <w:proofErr w:type="spellEnd"/>
+      <w:r>
+        <w:t xml:space="preserve"> = 2. However, about the survival rate in </w:t>
+      </w:r>
+      <w:proofErr w:type="spellStart"/>
+      <w:r>
+        <w:t>Pclass</w:t>
+      </w:r>
+      <w:proofErr w:type="spellEnd"/>
+      <w:r>
+        <w:t xml:space="preserve"> = 3 was only about ~50%. </w:t>
+      </w:r>
+    </w:p>
+    <w:p>
+      <w:pPr>
+        <w:pStyle w:val="ListParagraph"/>
+        <w:numPr>
+          <w:ilvl w:val="1"/>
+          <w:numId w:val="4"/>
+        </w:numPr>
+        <w:tabs>
+          <w:tab w:val="left" w:pos="2020"/>
+        </w:tabs>
+      </w:pPr>
+      <w:r>
+        <w:t>Yes.</w:t>
+      </w:r>
+    </w:p>
+    <w:p>
+      <w:pPr>
+        <w:pStyle w:val="ListParagraph"/>
+        <w:numPr>
+          <w:ilvl w:val="1"/>
+          <w:numId w:val="4"/>
+        </w:numPr>
+        <w:tabs>
+          <w:tab w:val="left" w:pos="2020"/>
+        </w:tabs>
+      </w:pPr>
+      <w:r>
+        <w:t xml:space="preserve">Yes. </w:t>
+      </w:r>
+      <w:proofErr w:type="spellStart"/>
+      <w:r>
+        <w:t>Pclass</w:t>
+      </w:r>
+      <w:proofErr w:type="spellEnd"/>
+      <w:r>
+        <w:t xml:space="preserve"> = 1 seems to have mostly </w:t>
+      </w:r>
+      <w:proofErr w:type="gramStart"/>
+      <w:r>
+        <w:t>middle aged</w:t>
+      </w:r>
+      <w:proofErr w:type="gramEnd"/>
+      <w:r>
+        <w:t xml:space="preserve"> people, whereas the others tend to have slightly younger people.</w:t>
+      </w:r>
+    </w:p>
+    <w:p>
+      <w:pPr>
+        <w:pStyle w:val="ListParagraph"/>
+        <w:numPr>
+          <w:ilvl w:val="1"/>
+          <w:numId w:val="4"/>
+        </w:numPr>
+        <w:tabs>
+          <w:tab w:val="left" w:pos="2020"/>
+        </w:tabs>
+      </w:pPr>
+      <w:r>
+        <w:t>Yes.</w:t>
+      </w:r>
+    </w:p>
+    <w:p>
+      <w:pPr>
+        <w:pStyle w:val="ListParagraph"/>
+        <w:numPr>
+          <w:ilvl w:val="0"/>
+          <w:numId w:val="4"/>
+        </w:numPr>
+        <w:tabs>
+          <w:tab w:val="left" w:pos="2020"/>
+        </w:tabs>
+      </w:pPr>
+      <w:r>
+        <w:rPr>
+          <w:noProof/>
+        </w:rPr>
+        <w:lastRenderedPageBreak/>
+        <w:drawing>
+          <wp:inline distT="0" distB="0" distL="0" distR="0" wp14:anchorId="7695ACB9" wp14:editId="511332B5">
+            <wp:extent cx="5943600" cy="6196330"/>
+            <wp:effectExtent l="0" t="0" r="0" b="0"/>
+            <wp:docPr id="7" name="Picture 7"/>
+            <wp:cNvGraphicFramePr>
+              <a:graphicFrameLocks xmlns:a="http://schemas.openxmlformats.org/drawingml/2006/main" noChangeAspect="1"/>
+            </wp:cNvGraphicFramePr>
+            <a:graphic xmlns:a="http://schemas.openxmlformats.org/drawingml/2006/main">
+              <a:graphicData uri="http://schemas.openxmlformats.org/drawingml/2006/picture">
+                <pic:pic xmlns:pic="http://schemas.openxmlformats.org/drawingml/2006/picture">
+                  <pic:nvPicPr>
+                    <pic:cNvPr id="7" name="q13.JPG"/>
+                    <pic:cNvPicPr/>
+                  </pic:nvPicPr>
+                  <pic:blipFill>
+                    <a:blip r:embed="rId10" cstate="print">
+                      <a:extLst>
+                        <a:ext uri="{28A0092B-C50C-407E-A947-70E740481C1C}">
+                          <a14:useLocalDpi xmlns:a14="http://schemas.microsoft.com/office/drawing/2010/main" val="0"/>
+                        </a:ext>
+                      </a:extLst>
+                    </a:blip>
+                    <a:stretch>
+                      <a:fillRect/>
+                    </a:stretch>
+                  </pic:blipFill>
+                  <pic:spPr>
+                    <a:xfrm>
+                      <a:off x="0" y="0"/>
+                      <a:ext cx="5943600" cy="6196330"/>
+                    </a:xfrm>
+                    <a:prstGeom prst="rect">
+                      <a:avLst/>
+                    </a:prstGeom>
+                  </pic:spPr>
+                </pic:pic>
+              </a:graphicData>
+            </a:graphic>
+          </wp:inline>
+        </w:drawing>
+      </w:r>
+    </w:p>
+    <w:p>
+      <w:pPr>
+        <w:pStyle w:val="ListParagraph"/>
+        <w:numPr>
+          <w:ilvl w:val="1"/>
+          <w:numId w:val="4"/>
+        </w:numPr>
+        <w:tabs>
+          <w:tab w:val="left" w:pos="2020"/>
+        </w:tabs>
+      </w:pPr>
+      <w:r>
+        <w:t xml:space="preserve">For Embarked = {S, C}, </w:t>
+      </w:r>
+      <w:proofErr w:type="gramStart"/>
+      <w:r>
+        <w:t>yes</w:t>
+      </w:r>
+      <w:proofErr w:type="gramEnd"/>
+      <w:r>
+        <w:t xml:space="preserve"> they do. For Embarked = Q, no they do not.</w:t>
+      </w:r>
+    </w:p>
+    <w:p>
+      <w:pPr>
+        <w:pStyle w:val="ListParagraph"/>
+        <w:numPr>
+          <w:ilvl w:val="1"/>
+          <w:numId w:val="4"/>
+        </w:numPr>
+        <w:tabs>
+          <w:tab w:val="left" w:pos="2020"/>
+        </w:tabs>
+      </w:pPr>
+      <w:r>
+        <w:t>Yes, point of embarkation correlates to survival rates.</w:t>
+      </w:r>
+    </w:p>
+    <w:p>
+      <w:pPr>
+        <w:pStyle w:val="ListParagraph"/>
+        <w:numPr>
+          <w:ilvl w:val="1"/>
+          <w:numId w:val="4"/>
+        </w:numPr>
+        <w:tabs>
+          <w:tab w:val="left" w:pos="2020"/>
+        </w:tabs>
       </w:pPr>
       <w:bookmarkStart w:id="0" w:name="_GoBack"/>
       <w:bookmarkEnd w:id="0"/>
     </w:p>
-    <w:p/>
     <w:sectPr>
       <w:pgSz w:w="12240" w:h="15840"/>
       <w:pgMar w:top="1440" w:right="1440" w:bottom="1440" w:left="1440" w:header="720" w:footer="720" w:gutter="0"/>
@@ -262,6 +1300,92 @@
     </w:lvl>
   </w:abstractNum>
   <w:abstractNum w:abstractNumId="1" w15:restartNumberingAfterBreak="0">
+    <w:nsid w:val="262A4FC0"/>
+    <w:multiLevelType w:val="hybridMultilevel"/>
+    <w:tmpl w:val="A322E2CC"/>
+    <w:lvl w:ilvl="0" w:tplc="0409000F">
+      <w:start w:val="1"/>
+      <w:numFmt w:val="decimal"/>
+      <w:lvlText w:val="%1."/>
+      <w:lvlJc w:val="left"/>
+      <w:pPr>
+        <w:ind w:left="720" w:hanging="360"/>
+      </w:pPr>
+    </w:lvl>
+    <w:lvl w:ilvl="1" w:tplc="04090019">
+      <w:start w:val="1"/>
+      <w:numFmt w:val="lowerLetter"/>
+      <w:lvlText w:val="%2."/>
+      <w:lvlJc w:val="left"/>
+      <w:pPr>
+        <w:ind w:left="1440" w:hanging="360"/>
+      </w:pPr>
+    </w:lvl>
+    <w:lvl w:ilvl="2" w:tplc="0409001B">
+      <w:start w:val="1"/>
+      <w:numFmt w:val="lowerRoman"/>
+      <w:lvlText w:val="%3."/>
+      <w:lvlJc w:val="right"/>
+      <w:pPr>
+        <w:ind w:left="2160" w:hanging="180"/>
+      </w:pPr>
+    </w:lvl>
+    <w:lvl w:ilvl="3" w:tplc="0409000F" w:tentative="1">
+      <w:start w:val="1"/>
+      <w:numFmt w:val="decimal"/>
+      <w:lvlText w:val="%4."/>
+      <w:lvlJc w:val="left"/>
+      <w:pPr>
+        <w:ind w:left="2880" w:hanging="360"/>
+      </w:pPr>
+    </w:lvl>
+    <w:lvl w:ilvl="4" w:tplc="04090019" w:tentative="1">
+      <w:start w:val="1"/>
+      <w:numFmt w:val="lowerLetter"/>
+      <w:lvlText w:val="%5."/>
+      <w:lvlJc w:val="left"/>
+      <w:pPr>
+        <w:ind w:left="3600" w:hanging="360"/>
+      </w:pPr>
+    </w:lvl>
+    <w:lvl w:ilvl="5" w:tplc="0409001B" w:tentative="1">
+      <w:start w:val="1"/>
+      <w:numFmt w:val="lowerRoman"/>
+      <w:lvlText w:val="%6."/>
+      <w:lvlJc w:val="right"/>
+      <w:pPr>
+        <w:ind w:left="4320" w:hanging="180"/>
+      </w:pPr>
+    </w:lvl>
+    <w:lvl w:ilvl="6" w:tplc="0409000F" w:tentative="1">
+      <w:start w:val="1"/>
+      <w:numFmt w:val="decimal"/>
+      <w:lvlText w:val="%7."/>
+      <w:lvlJc w:val="left"/>
+      <w:pPr>
+        <w:ind w:left="5040" w:hanging="360"/>
+      </w:pPr>
+    </w:lvl>
+    <w:lvl w:ilvl="7" w:tplc="04090019" w:tentative="1">
+      <w:start w:val="1"/>
+      <w:numFmt w:val="lowerLetter"/>
+      <w:lvlText w:val="%8."/>
+      <w:lvlJc w:val="left"/>
+      <w:pPr>
+        <w:ind w:left="5760" w:hanging="360"/>
+      </w:pPr>
+    </w:lvl>
+    <w:lvl w:ilvl="8" w:tplc="0409001B" w:tentative="1">
+      <w:start w:val="1"/>
+      <w:numFmt w:val="lowerRoman"/>
+      <w:lvlText w:val="%9."/>
+      <w:lvlJc w:val="right"/>
+      <w:pPr>
+        <w:ind w:left="6480" w:hanging="180"/>
+      </w:pPr>
+    </w:lvl>
+  </w:abstractNum>
+  <w:abstractNum w:abstractNumId="2" w15:restartNumberingAfterBreak="0">
     <w:nsid w:val="53703471"/>
     <w:multiLevelType w:val="hybridMultilevel"/>
     <w:tmpl w:val="85269AAE"/>
@@ -350,7 +1474,7 @@
       </w:pPr>
     </w:lvl>
   </w:abstractNum>
-  <w:abstractNum w:abstractNumId="2" w15:restartNumberingAfterBreak="0">
+  <w:abstractNum w:abstractNumId="3" w15:restartNumberingAfterBreak="0">
     <w:nsid w:val="5C41053D"/>
     <w:multiLevelType w:val="hybridMultilevel"/>
     <w:tmpl w:val="8A22B4E6"/>
@@ -440,12 +1564,15 @@
     </w:lvl>
   </w:abstractNum>
   <w:num w:numId="1">
-    <w:abstractNumId w:val="2"/>
+    <w:abstractNumId w:val="3"/>
   </w:num>
   <w:num w:numId="2">
     <w:abstractNumId w:val="0"/>
   </w:num>
   <w:num w:numId="3">
+    <w:abstractNumId w:val="2"/>
+  </w:num>
+  <w:num w:numId="4">
     <w:abstractNumId w:val="1"/>
   </w:num>
 </w:numbering>
@@ -887,6 +2014,25 @@
       <w:contextualSpacing/>
     </w:pPr>
   </w:style>
+  <w:style w:type="table" w:styleId="TableGrid">
+    <w:name w:val="Table Grid"/>
+    <w:basedOn w:val="TableNormal"/>
+    <w:uiPriority w:val="39"/>
+    <w:rsid w:val="00A81414"/>
+    <w:pPr>
+      <w:spacing w:after="0" w:line="240" w:lineRule="auto"/>
+    </w:pPr>
+    <w:tblPr>
+      <w:tblBorders>
+        <w:top w:val="single" w:sz="4" w:space="0" w:color="auto"/>
+        <w:left w:val="single" w:sz="4" w:space="0" w:color="auto"/>
+        <w:bottom w:val="single" w:sz="4" w:space="0" w:color="auto"/>
+        <w:right w:val="single" w:sz="4" w:space="0" w:color="auto"/>
+        <w:insideH w:val="single" w:sz="4" w:space="0" w:color="auto"/>
+        <w:insideV w:val="single" w:sz="4" w:space="0" w:color="auto"/>
+      </w:tblBorders>
+    </w:tblPr>
+  </w:style>
 </w:styles>
 </file>
 

</xml_diff>

<commit_message>
commit of hw4 and updated folder structure?
</commit_message>
<xml_diff>
--- a/hw1/hw1.docx
+++ b/hw1/hw1.docx
@@ -18,135 +18,145 @@
       </w:r>
     </w:p>
     <w:p>
-      <w:r>
-        <w:t>Task 1</w:t>
-      </w:r>
-    </w:p>
-    <w:p>
-      <w:pPr>
-        <w:pStyle w:val="ListParagraph"/>
-        <w:numPr>
-          <w:ilvl w:val="0"/>
-          <w:numId w:val="1"/>
-        </w:numPr>
-      </w:pPr>
-      <w:r>
-        <w:t>Discrete, ordinal</w:t>
-      </w:r>
-    </w:p>
-    <w:p>
-      <w:pPr>
-        <w:pStyle w:val="ListParagraph"/>
-        <w:numPr>
-          <w:ilvl w:val="0"/>
-          <w:numId w:val="1"/>
-        </w:numPr>
-      </w:pPr>
-      <w:r>
-        <w:t>Continuous, ratio</w:t>
-      </w:r>
-    </w:p>
-    <w:p>
-      <w:pPr>
-        <w:pStyle w:val="ListParagraph"/>
-        <w:numPr>
-          <w:ilvl w:val="0"/>
-          <w:numId w:val="1"/>
-        </w:numPr>
-      </w:pPr>
-      <w:r>
-        <w:t>Discrete, ratio</w:t>
-      </w:r>
-    </w:p>
-    <w:p>
-      <w:pPr>
-        <w:pStyle w:val="ListParagraph"/>
-        <w:numPr>
-          <w:ilvl w:val="0"/>
-          <w:numId w:val="1"/>
-        </w:numPr>
-      </w:pPr>
-      <w:r>
-        <w:t>Discrete, nominal</w:t>
-      </w:r>
-    </w:p>
-    <w:p>
-      <w:pPr>
-        <w:pStyle w:val="ListParagraph"/>
-        <w:numPr>
-          <w:ilvl w:val="0"/>
-          <w:numId w:val="1"/>
-        </w:numPr>
-      </w:pPr>
-      <w:r>
-        <w:t>Continuous, ratio</w:t>
-      </w:r>
-    </w:p>
-    <w:p>
-      <w:pPr>
-        <w:pStyle w:val="ListParagraph"/>
-        <w:numPr>
-          <w:ilvl w:val="0"/>
-          <w:numId w:val="1"/>
-        </w:numPr>
-      </w:pPr>
-      <w:r>
-        <w:t>Discrete, ordinal</w:t>
-      </w:r>
-    </w:p>
-    <w:p>
-      <w:pPr>
-        <w:pStyle w:val="ListParagraph"/>
-        <w:numPr>
-          <w:ilvl w:val="0"/>
-          <w:numId w:val="1"/>
-        </w:numPr>
-      </w:pPr>
-      <w:r>
-        <w:t>Continuous, interval</w:t>
-      </w:r>
-    </w:p>
-    <w:p>
-      <w:r>
-        <w:t>Task 2</w:t>
-      </w:r>
-    </w:p>
-    <w:p>
-      <w:pPr>
-        <w:pStyle w:val="ListParagraph"/>
-        <w:numPr>
-          <w:ilvl w:val="0"/>
-          <w:numId w:val="2"/>
-        </w:numPr>
-      </w:pPr>
-      <w:r>
-        <w:t xml:space="preserve">Euclidean distance would be better to use for grouping the boxes based on length to width ratio. This is because the square root of the squared difference of length and width values (the definition of Euclidean distance applied to this case) would always result in 0 if the box was </w:t>
-      </w:r>
-      <w:proofErr w:type="gramStart"/>
-      <w:r>
-        <w:t>square, yet</w:t>
-      </w:r>
-      <w:proofErr w:type="gramEnd"/>
-      <w:r>
-        <w:t xml:space="preserve"> would be greater as the ratio of length to the width (or vice-versa) increased.</w:t>
-      </w:r>
-      <w:r>
-        <w:br/>
-      </w:r>
-    </w:p>
-    <w:p>
-      <w:pPr>
-        <w:pStyle w:val="ListParagraph"/>
-        <w:numPr>
-          <w:ilvl w:val="0"/>
-          <w:numId w:val="2"/>
-        </w:numPr>
-      </w:pPr>
-      <w:r>
-        <w:t xml:space="preserve">Correlation </w:t>
-      </w:r>
+      <w:hyperlink r:id="rId5" w:history="1">
+        <w:r>
+          <w:rPr>
+            <w:rStyle w:val="Hyperlink"/>
+          </w:rPr>
+          <w:t>https://github.com/bmsr56/cs5402/blob/master/hw1/code/hw1.py</w:t>
+        </w:r>
+      </w:hyperlink>
+    </w:p>
+    <w:p>
       <w:bookmarkStart w:id="0" w:name="_GoBack"/>
       <w:bookmarkEnd w:id="0"/>
+      <w:r>
+        <w:t>Task 1</w:t>
+      </w:r>
+    </w:p>
+    <w:p>
+      <w:pPr>
+        <w:pStyle w:val="ListParagraph"/>
+        <w:numPr>
+          <w:ilvl w:val="0"/>
+          <w:numId w:val="1"/>
+        </w:numPr>
+      </w:pPr>
+      <w:r>
+        <w:t>Discrete, ordinal</w:t>
+      </w:r>
+    </w:p>
+    <w:p>
+      <w:pPr>
+        <w:pStyle w:val="ListParagraph"/>
+        <w:numPr>
+          <w:ilvl w:val="0"/>
+          <w:numId w:val="1"/>
+        </w:numPr>
+      </w:pPr>
+      <w:r>
+        <w:t>Continuous, ratio</w:t>
+      </w:r>
+    </w:p>
+    <w:p>
+      <w:pPr>
+        <w:pStyle w:val="ListParagraph"/>
+        <w:numPr>
+          <w:ilvl w:val="0"/>
+          <w:numId w:val="1"/>
+        </w:numPr>
+      </w:pPr>
+      <w:r>
+        <w:t>Discrete, ratio</w:t>
+      </w:r>
+    </w:p>
+    <w:p>
+      <w:pPr>
+        <w:pStyle w:val="ListParagraph"/>
+        <w:numPr>
+          <w:ilvl w:val="0"/>
+          <w:numId w:val="1"/>
+        </w:numPr>
+      </w:pPr>
+      <w:r>
+        <w:t>Discrete, nominal</w:t>
+      </w:r>
+    </w:p>
+    <w:p>
+      <w:pPr>
+        <w:pStyle w:val="ListParagraph"/>
+        <w:numPr>
+          <w:ilvl w:val="0"/>
+          <w:numId w:val="1"/>
+        </w:numPr>
+      </w:pPr>
+      <w:r>
+        <w:t>Continuous, ratio</w:t>
+      </w:r>
+    </w:p>
+    <w:p>
+      <w:pPr>
+        <w:pStyle w:val="ListParagraph"/>
+        <w:numPr>
+          <w:ilvl w:val="0"/>
+          <w:numId w:val="1"/>
+        </w:numPr>
+      </w:pPr>
+      <w:r>
+        <w:t>Discrete, ordinal</w:t>
+      </w:r>
+    </w:p>
+    <w:p>
+      <w:pPr>
+        <w:pStyle w:val="ListParagraph"/>
+        <w:numPr>
+          <w:ilvl w:val="0"/>
+          <w:numId w:val="1"/>
+        </w:numPr>
+      </w:pPr>
+      <w:r>
+        <w:t>Continuous, interval</w:t>
+      </w:r>
+    </w:p>
+    <w:p>
+      <w:r>
+        <w:t>Task 2</w:t>
+      </w:r>
+    </w:p>
+    <w:p>
+      <w:pPr>
+        <w:pStyle w:val="ListParagraph"/>
+        <w:numPr>
+          <w:ilvl w:val="0"/>
+          <w:numId w:val="2"/>
+        </w:numPr>
+      </w:pPr>
+      <w:r>
+        <w:t xml:space="preserve">Euclidean distance would be better to use for grouping the boxes based on length to width ratio. This is because the square root of the squared difference of length and width values (the definition of Euclidean distance applied to this case) would always result in 0 if the box was </w:t>
+      </w:r>
+      <w:proofErr w:type="gramStart"/>
+      <w:r>
+        <w:t>square, yet</w:t>
+      </w:r>
+      <w:proofErr w:type="gramEnd"/>
+      <w:r>
+        <w:t xml:space="preserve"> would be greater as the ratio of length to the width (or vice-versa) increased.</w:t>
+      </w:r>
+      <w:r>
+        <w:br/>
+      </w:r>
+    </w:p>
+    <w:p>
+      <w:pPr>
+        <w:pStyle w:val="ListParagraph"/>
+        <w:numPr>
+          <w:ilvl w:val="0"/>
+          <w:numId w:val="2"/>
+        </w:numPr>
+      </w:pPr>
+      <w:r>
+        <w:t xml:space="preserve">Correlation </w:t>
+      </w:r>
     </w:p>
     <w:p>
       <w:r>
@@ -605,7 +615,7 @@
                     <pic:cNvPicPr/>
                   </pic:nvPicPr>
                   <pic:blipFill>
-                    <a:blip r:embed="rId5">
+                    <a:blip r:embed="rId6">
                       <a:extLst>
                         <a:ext uri="{28A0092B-C50C-407E-A947-70E740481C1C}">
                           <a14:useLocalDpi xmlns:a14="http://schemas.microsoft.com/office/drawing/2010/main" val="0"/>
@@ -663,7 +673,7 @@
                     <pic:cNvPicPr/>
                   </pic:nvPicPr>
                   <pic:blipFill>
-                    <a:blip r:embed="rId6">
+                    <a:blip r:embed="rId7">
                       <a:extLst>
                         <a:ext uri="{28A0092B-C50C-407E-A947-70E740481C1C}">
                           <a14:useLocalDpi xmlns:a14="http://schemas.microsoft.com/office/drawing/2010/main" val="0"/>
@@ -721,7 +731,7 @@
                     <pic:cNvPicPr/>
                   </pic:nvPicPr>
                   <pic:blipFill>
-                    <a:blip r:embed="rId7">
+                    <a:blip r:embed="rId8">
                       <a:extLst>
                         <a:ext uri="{28A0092B-C50C-407E-A947-70E740481C1C}">
                           <a14:useLocalDpi xmlns:a14="http://schemas.microsoft.com/office/drawing/2010/main" val="0"/>
@@ -797,7 +807,7 @@
                     <pic:cNvPicPr/>
                   </pic:nvPicPr>
                   <pic:blipFill>
-                    <a:blip r:embed="rId8">
+                    <a:blip r:embed="rId9">
                       <a:extLst>
                         <a:ext uri="{28A0092B-C50C-407E-A947-70E740481C1C}">
                           <a14:useLocalDpi xmlns:a14="http://schemas.microsoft.com/office/drawing/2010/main" val="0"/>
@@ -958,7 +968,7 @@
                     <pic:cNvPicPr/>
                   </pic:nvPicPr>
                   <pic:blipFill>
-                    <a:blip r:embed="rId9" cstate="print">
+                    <a:blip r:embed="rId10" cstate="print">
                       <a:extLst>
                         <a:ext uri="{28A0092B-C50C-407E-A947-70E740481C1C}">
                           <a14:useLocalDpi xmlns:a14="http://schemas.microsoft.com/office/drawing/2010/main" val="0"/>
@@ -1132,7 +1142,7 @@
                     <pic:cNvPicPr/>
                   </pic:nvPicPr>
                   <pic:blipFill>
-                    <a:blip r:embed="rId10" cstate="print">
+                    <a:blip r:embed="rId11" cstate="print">
                       <a:extLst>
                         <a:ext uri="{28A0092B-C50C-407E-A947-70E740481C1C}">
                           <a14:useLocalDpi xmlns:a14="http://schemas.microsoft.com/office/drawing/2010/main" val="0"/>
@@ -1327,6 +1337,69 @@
           <w:tab w:val="left" w:pos="2020"/>
         </w:tabs>
       </w:pPr>
+      <w:r>
+        <w:t>See code</w:t>
+      </w:r>
+    </w:p>
+    <w:p>
+      <w:pPr>
+        <w:pStyle w:val="ListParagraph"/>
+        <w:numPr>
+          <w:ilvl w:val="0"/>
+          <w:numId w:val="4"/>
+        </w:numPr>
+        <w:tabs>
+          <w:tab w:val="left" w:pos="2020"/>
+        </w:tabs>
+      </w:pPr>
+      <w:r>
+        <w:t>See code</w:t>
+      </w:r>
+    </w:p>
+    <w:p>
+      <w:pPr>
+        <w:pStyle w:val="ListParagraph"/>
+        <w:numPr>
+          <w:ilvl w:val="0"/>
+          <w:numId w:val="4"/>
+        </w:numPr>
+        <w:tabs>
+          <w:tab w:val="left" w:pos="2020"/>
+        </w:tabs>
+      </w:pPr>
+      <w:r>
+        <w:t>See code</w:t>
+      </w:r>
+    </w:p>
+    <w:p>
+      <w:pPr>
+        <w:pStyle w:val="ListParagraph"/>
+        <w:numPr>
+          <w:ilvl w:val="0"/>
+          <w:numId w:val="4"/>
+        </w:numPr>
+        <w:tabs>
+          <w:tab w:val="left" w:pos="2020"/>
+        </w:tabs>
+      </w:pPr>
+      <w:r>
+        <w:t>See code</w:t>
+      </w:r>
+    </w:p>
+    <w:p>
+      <w:pPr>
+        <w:pStyle w:val="ListParagraph"/>
+        <w:numPr>
+          <w:ilvl w:val="0"/>
+          <w:numId w:val="4"/>
+        </w:numPr>
+        <w:tabs>
+          <w:tab w:val="left" w:pos="2020"/>
+        </w:tabs>
+      </w:pPr>
+      <w:r>
+        <w:t>See code</w:t>
+      </w:r>
       <w:r>
         <w:br/>
       </w:r>
@@ -2166,6 +2239,29 @@
       </w:tblBorders>
     </w:tblPr>
   </w:style>
+  <w:style w:type="character" w:styleId="Hyperlink">
+    <w:name w:val="Hyperlink"/>
+    <w:basedOn w:val="DefaultParagraphFont"/>
+    <w:uiPriority w:val="99"/>
+    <w:unhideWhenUsed/>
+    <w:rsid w:val="009E3289"/>
+    <w:rPr>
+      <w:color w:val="0563C1" w:themeColor="hyperlink"/>
+      <w:u w:val="single"/>
+    </w:rPr>
+  </w:style>
+  <w:style w:type="character" w:styleId="UnresolvedMention">
+    <w:name w:val="Unresolved Mention"/>
+    <w:basedOn w:val="DefaultParagraphFont"/>
+    <w:uiPriority w:val="99"/>
+    <w:semiHidden/>
+    <w:unhideWhenUsed/>
+    <w:rsid w:val="009E3289"/>
+    <w:rPr>
+      <w:color w:val="605E5C"/>
+      <w:shd w:val="clear" w:color="auto" w:fill="E1DFDD"/>
+    </w:rPr>
+  </w:style>
 </w:styles>
 </file>
 

</xml_diff>